<commit_message>
Upload IP agreement and example courses spreadsheet
</commit_message>
<xml_diff>
--- a/documentation/doc_Apple_Fall20/Intellectual_Property_Agreement.docx
+++ b/documentation/doc_Apple_Fall20/Intellectual_Property_Agreement.docx
@@ -1,6 +1,6 @@
 
 <file path=word/document.xml><?xml version="1.0" encoding="utf-8"?>
-<w:document xmlns:wpc="http://schemas.microsoft.com/office/word/2010/wordprocessingCanvas" xmlns:cx="http://schemas.microsoft.com/office/drawing/2014/chartex" xmlns:cx1="http://schemas.microsoft.com/office/drawing/2015/9/8/chartex" xmlns:cx2="http://schemas.microsoft.com/office/drawing/2015/10/21/chartex" xmlns:cx3="http://schemas.microsoft.com/office/drawing/2016/5/9/chartex" xmlns:cx4="http://schemas.microsoft.com/office/drawing/2016/5/10/chartex" xmlns:cx5="http://schemas.microsoft.com/office/drawing/2016/5/11/chartex" xmlns:cx6="http://schemas.microsoft.com/office/drawing/2016/5/12/chartex" xmlns:cx7="http://schemas.microsoft.com/office/drawing/2016/5/13/chartex" xmlns:cx8="http://schemas.microsoft.com/office/drawing/2016/5/14/chartex" xmlns:mc="http://schemas.openxmlformats.org/markup-compatibility/2006" xmlns:aink="http://schemas.microsoft.com/office/drawing/2016/ink" xmlns:am3d="http://schemas.microsoft.com/office/drawing/2017/model3d" xmlns:o="urn:schemas-microsoft-com:office:office" xmlns:r="http://schemas.openxmlformats.org/officeDocument/2006/relationships" xmlns:m="http://schemas.openxmlformats.org/officeDocument/2006/math" xmlns:v="urn:schemas-microsoft-com:vml" xmlns:wp14="http://schemas.microsoft.com/office/word/2010/wordprocessingDrawing" xmlns:wp="http://schemas.openxmlformats.org/drawingml/2006/wordprocessingDrawing" xmlns:w10="urn:schemas-microsoft-com:office:word" xmlns:w="http://schemas.openxmlformats.org/wordprocessingml/2006/main" xmlns:w14="http://schemas.microsoft.com/office/word/2010/wordml" xmlns:w15="http://schemas.microsoft.com/office/word/2012/wordml" xmlns:w16cex="http://schemas.microsoft.com/office/word/2018/wordml/cex" xmlns:w16cid="http://schemas.microsoft.com/office/word/2016/wordml/cid" xmlns:w16="http://schemas.microsoft.com/office/word/2018/wordml" xmlns:w16se="http://schemas.microsoft.com/office/word/2015/wordml/symex" xmlns:wpg="http://schemas.microsoft.com/office/word/2010/wordprocessingGroup" xmlns:wpi="http://schemas.microsoft.com/office/word/2010/wordprocessingInk" xmlns:wne="http://schemas.microsoft.com/office/word/2006/wordml" xmlns:wps="http://schemas.microsoft.com/office/word/2010/wordprocessingShape" mc:Ignorable="w14 w15 w16se w16cid w16 w16cex wp14">
+<w:document xmlns:wpc="http://schemas.microsoft.com/office/word/2010/wordprocessingCanvas" xmlns:cx="http://schemas.microsoft.com/office/drawing/2014/chartex" xmlns:cx1="http://schemas.microsoft.com/office/drawing/2015/9/8/chartex" xmlns:mc="http://schemas.openxmlformats.org/markup-compatibility/2006" xmlns:o="urn:schemas-microsoft-com:office:office" xmlns:r="http://schemas.openxmlformats.org/officeDocument/2006/relationships" xmlns:m="http://schemas.openxmlformats.org/officeDocument/2006/math" xmlns:v="urn:schemas-microsoft-com:vml" xmlns:wp14="http://schemas.microsoft.com/office/word/2010/wordprocessingDrawing" xmlns:wp="http://schemas.openxmlformats.org/drawingml/2006/wordprocessingDrawing" xmlns:w10="urn:schemas-microsoft-com:office:word" xmlns:w="http://schemas.openxmlformats.org/wordprocessingml/2006/main" xmlns:w14="http://schemas.microsoft.com/office/word/2010/wordml" xmlns:w15="http://schemas.microsoft.com/office/word/2012/wordml" xmlns:w16se="http://schemas.microsoft.com/office/word/2015/wordml/symex" xmlns:wpg="http://schemas.microsoft.com/office/word/2010/wordprocessingGroup" xmlns:wpi="http://schemas.microsoft.com/office/word/2010/wordprocessingInk" xmlns:wne="http://schemas.microsoft.com/office/word/2006/wordml" xmlns:wps="http://schemas.microsoft.com/office/word/2010/wordprocessingShape" mc:Ignorable="w14 w15 w16se wp14">
   <w:body>
     <w:p>
       <w:pPr>
@@ -26,7 +26,23 @@
         <w:t xml:space="preserve"> of GGC (“Team”), a team made up of individuals: Chris</w:t>
       </w:r>
       <w:r>
-        <w:t>topher Jones, Dustin Cofer, Taylor Williams, and Taisann Kham (“Individuals),</w:t>
+        <w:t xml:space="preserve">topher Jones, Dustin </w:t>
+      </w:r>
+      <w:proofErr w:type="spellStart"/>
+      <w:r>
+        <w:t>Cofer</w:t>
+      </w:r>
+      <w:proofErr w:type="spellEnd"/>
+      <w:r>
+        <w:t xml:space="preserve">, Taylor Williams, and </w:t>
+      </w:r>
+      <w:proofErr w:type="spellStart"/>
+      <w:r>
+        <w:t>Taisann</w:t>
+      </w:r>
+      <w:proofErr w:type="spellEnd"/>
+      <w:r>
+        <w:t xml:space="preserve"> Kham (“Individuals),</w:t>
       </w:r>
       <w:r>
         <w:t xml:space="preserve"> and being shared with the client, </w:t>
@@ -154,19 +170,21 @@
         </w:numPr>
       </w:pPr>
       <w:r>
-        <w:t xml:space="preserve">The Client understands and agrees that (i) all original works for authorship which are made by the Client (solely or jointly with others) within the scope of </w:t>
+        <w:t>The Client understands and agrees that (</w:t>
+      </w:r>
+      <w:proofErr w:type="spellStart"/>
+      <w:r>
+        <w:t>i</w:t>
+      </w:r>
+      <w:proofErr w:type="spellEnd"/>
+      <w:r>
+        <w:t xml:space="preserve">) all original works for authorship which are made by the Client (solely or jointly with others) within the scope of </w:t>
       </w:r>
       <w:r>
         <w:t>Team Apple</w:t>
       </w:r>
       <w:r>
-        <w:t xml:space="preserve"> which are protectable by copyright, (ii) the decision whether or not to </w:t>
-      </w:r>
-      <w:r>
-        <w:t>commercialize</w:t>
-      </w:r>
-      <w:r>
-        <w:t xml:space="preserve"> or market any Intellectual Property is within </w:t>
+        <w:t xml:space="preserve"> which are protectable by copyright, (ii) the decision whether or not to commercialize or market any Intellectual Property is within </w:t>
       </w:r>
       <w:r>
         <w:t>Team Apple’s</w:t>
@@ -184,13 +202,7 @@
         <w:t>Team Apple’s</w:t>
       </w:r>
       <w:r>
-        <w:t xml:space="preserve"> efforts to </w:t>
-      </w:r>
-      <w:r>
-        <w:t>commercialize</w:t>
-      </w:r>
-      <w:r>
-        <w:t xml:space="preserve"> or market any such Intellectual Property.</w:t>
+        <w:t xml:space="preserve"> efforts to commercialize or market any such Intellectual Property.</w:t>
       </w:r>
     </w:p>
     <w:p>
@@ -230,7 +242,31 @@
         <w:t>g</w:t>
       </w:r>
       <w:r>
-        <w:t>st the previous client, Sonal S. Dekhane, and developing team, CyberATL.</w:t>
+        <w:t xml:space="preserve">st the previous client, </w:t>
+      </w:r>
+      <w:proofErr w:type="spellStart"/>
+      <w:r>
+        <w:t>Sonal</w:t>
+      </w:r>
+      <w:proofErr w:type="spellEnd"/>
+      <w:r>
+        <w:t xml:space="preserve"> S. </w:t>
+      </w:r>
+      <w:proofErr w:type="spellStart"/>
+      <w:r>
+        <w:t>Dekhane</w:t>
+      </w:r>
+      <w:proofErr w:type="spellEnd"/>
+      <w:r>
+        <w:t xml:space="preserve">, and developing team, </w:t>
+      </w:r>
+      <w:proofErr w:type="spellStart"/>
+      <w:r>
+        <w:t>CyberATL</w:t>
+      </w:r>
+      <w:proofErr w:type="spellEnd"/>
+      <w:r>
+        <w:t>.</w:t>
       </w:r>
     </w:p>
     <w:p>
@@ -250,23 +286,73 @@
         </w:numPr>
       </w:pPr>
       <w:r>
-        <w:t xml:space="preserve">This agreement proceeds to divide the ownership of the project (the “Scheduler”) between the following as agreed between </w:t>
-      </w:r>
-      <w:r>
-        <w:t>Christopher Jones, Dustin Cofer, Taylor Williams, Taisann Kham</w:t>
-      </w:r>
-      <w:r>
-        <w:t xml:space="preserve">, </w:t>
+        <w:t xml:space="preserve">This agreement proceeds to divide the ownership of the project (the “Scheduler”) between the following as agreed between Christopher Jones, Dustin </w:t>
+      </w:r>
+      <w:proofErr w:type="spellStart"/>
+      <w:r>
+        <w:t>Cofer</w:t>
+      </w:r>
+      <w:proofErr w:type="spellEnd"/>
+      <w:r>
+        <w:t xml:space="preserve">, Taylor Williams, </w:t>
+      </w:r>
+      <w:proofErr w:type="spellStart"/>
+      <w:r>
+        <w:t>Taisann</w:t>
+      </w:r>
+      <w:proofErr w:type="spellEnd"/>
+      <w:r>
+        <w:t xml:space="preserve"> Kham, </w:t>
       </w:r>
       <w:r>
         <w:t>Evelyn R. Brannock</w:t>
       </w:r>
       <w:r>
-        <w:t xml:space="preserve">. The ownership of the project (“Scheduler”) will be divided as (37%) for the previous team, CyberATL. The previous </w:t>
+        <w:t xml:space="preserve">. The ownership of the project (“Scheduler”) will be divided as (37%) for the previous team, </w:t>
+      </w:r>
+      <w:proofErr w:type="spellStart"/>
+      <w:r>
+        <w:t>CyberATL</w:t>
+      </w:r>
+      <w:proofErr w:type="spellEnd"/>
+      <w:r>
+        <w:t xml:space="preserve">. The previous </w:t>
       </w:r>
       <w:r>
         <w:lastRenderedPageBreak/>
-        <w:t>client Sonal S. Dekhane will have (12.5%) of the (“Scheduler”). Ownership of the project (“Scheduler”) will be divided as (36%) for Team Apple and divided among members equally with (9%) for Christopher Jones, (9%) for Dustin Cofer, (9%) for Taylor Williams, (9%) for Taisann Kham. The current client Evelyn R. Brannock will have (12.5%) of the (“Scheduler”).</w:t>
+        <w:t xml:space="preserve">client </w:t>
+      </w:r>
+      <w:proofErr w:type="spellStart"/>
+      <w:r>
+        <w:t>Sonal</w:t>
+      </w:r>
+      <w:proofErr w:type="spellEnd"/>
+      <w:r>
+        <w:t xml:space="preserve"> S. </w:t>
+      </w:r>
+      <w:proofErr w:type="spellStart"/>
+      <w:r>
+        <w:t>Dekhane</w:t>
+      </w:r>
+      <w:proofErr w:type="spellEnd"/>
+      <w:r>
+        <w:t xml:space="preserve"> will have (12.5%) of the (“Scheduler”). Ownership of the project (“Scheduler”) will be divided as (36%) for Team Apple and divided among members equally with (9%) for Christopher Jones, (9%) for Dustin </w:t>
+      </w:r>
+      <w:proofErr w:type="spellStart"/>
+      <w:r>
+        <w:t>Cofer</w:t>
+      </w:r>
+      <w:proofErr w:type="spellEnd"/>
+      <w:r>
+        <w:t xml:space="preserve">, (9%) for Taylor Williams, (9%) for </w:t>
+      </w:r>
+      <w:proofErr w:type="spellStart"/>
+      <w:r>
+        <w:t>Taisann</w:t>
+      </w:r>
+      <w:proofErr w:type="spellEnd"/>
+      <w:r>
+        <w:t xml:space="preserve"> Kham. The current client Evelyn R. Brannock will have (12.5%) of the (“Scheduler”).</w:t>
       </w:r>
     </w:p>
     <w:p>
@@ -294,56 +380,108 @@
         <w:rPr>
           <w:sz w:val="36"/>
           <w:szCs w:val="36"/>
-        </w:rPr>
-        <w:t>___________________________</w:t>
-      </w:r>
-    </w:p>
-    <w:p>
-      <w:pPr>
-        <w:pStyle w:val="ListParagraph"/>
-        <w:rPr>
-          <w:sz w:val="36"/>
-          <w:szCs w:val="36"/>
-        </w:rPr>
-      </w:pPr>
-      <w:r>
-        <w:rPr>
-          <w:sz w:val="36"/>
-          <w:szCs w:val="36"/>
-        </w:rPr>
-        <w:t>___________________________</w:t>
-      </w:r>
-    </w:p>
-    <w:p>
-      <w:pPr>
-        <w:pStyle w:val="ListParagraph"/>
-        <w:rPr>
-          <w:sz w:val="36"/>
-          <w:szCs w:val="36"/>
-        </w:rPr>
-      </w:pPr>
-      <w:r>
-        <w:rPr>
-          <w:sz w:val="36"/>
-          <w:szCs w:val="36"/>
-        </w:rPr>
-        <w:t>___________________________</w:t>
-      </w:r>
-    </w:p>
-    <w:p>
-      <w:pPr>
-        <w:pStyle w:val="ListParagraph"/>
-        <w:rPr>
-          <w:sz w:val="36"/>
-          <w:szCs w:val="36"/>
-        </w:rPr>
-      </w:pPr>
-      <w:r>
-        <w:rPr>
-          <w:sz w:val="36"/>
-          <w:szCs w:val="36"/>
-        </w:rPr>
-        <w:t>___________________________</w:t>
+          <w:u w:val="single"/>
+        </w:rPr>
+        <w:t>Christopher Jones</w:t>
+      </w:r>
+      <w:r>
+        <w:rPr>
+          <w:sz w:val="36"/>
+          <w:szCs w:val="36"/>
+        </w:rPr>
+        <w:t>____________</w:t>
+      </w:r>
+    </w:p>
+    <w:p>
+      <w:pPr>
+        <w:pStyle w:val="ListParagraph"/>
+        <w:rPr>
+          <w:sz w:val="36"/>
+          <w:szCs w:val="36"/>
+        </w:rPr>
+      </w:pPr>
+      <w:r>
+        <w:rPr>
+          <w:sz w:val="36"/>
+          <w:szCs w:val="36"/>
+          <w:u w:val="single"/>
+        </w:rPr>
+        <w:t xml:space="preserve">Dustin </w:t>
+      </w:r>
+      <w:proofErr w:type="spellStart"/>
+      <w:r>
+        <w:rPr>
+          <w:sz w:val="36"/>
+          <w:szCs w:val="36"/>
+          <w:u w:val="single"/>
+        </w:rPr>
+        <w:t>Cofer</w:t>
+      </w:r>
+      <w:proofErr w:type="spellEnd"/>
+      <w:r>
+        <w:rPr>
+          <w:sz w:val="36"/>
+          <w:szCs w:val="36"/>
+        </w:rPr>
+        <w:t>________________</w:t>
+      </w:r>
+    </w:p>
+    <w:p>
+      <w:pPr>
+        <w:pStyle w:val="ListParagraph"/>
+        <w:rPr>
+          <w:sz w:val="36"/>
+          <w:szCs w:val="36"/>
+        </w:rPr>
+      </w:pPr>
+      <w:r>
+        <w:rPr>
+          <w:sz w:val="36"/>
+          <w:szCs w:val="36"/>
+          <w:u w:val="single"/>
+        </w:rPr>
+        <w:t>Taylor Williams</w:t>
+      </w:r>
+      <w:r>
+        <w:rPr>
+          <w:sz w:val="36"/>
+          <w:szCs w:val="36"/>
+        </w:rPr>
+        <w:t>_____________</w:t>
+      </w:r>
+    </w:p>
+    <w:p>
+      <w:pPr>
+        <w:pStyle w:val="ListParagraph"/>
+        <w:rPr>
+          <w:sz w:val="36"/>
+          <w:szCs w:val="36"/>
+        </w:rPr>
+      </w:pPr>
+      <w:proofErr w:type="spellStart"/>
+      <w:r>
+        <w:rPr>
+          <w:sz w:val="36"/>
+          <w:szCs w:val="36"/>
+          <w:u w:val="single"/>
+        </w:rPr>
+        <w:t>Taisann</w:t>
+      </w:r>
+      <w:proofErr w:type="spellEnd"/>
+      <w:r>
+        <w:rPr>
+          <w:sz w:val="36"/>
+          <w:szCs w:val="36"/>
+          <w:u w:val="single"/>
+        </w:rPr>
+        <w:t xml:space="preserve"> Kham</w:t>
+      </w:r>
+      <w:r>
+        <w:rPr>
+          <w:sz w:val="36"/>
+          <w:szCs w:val="36"/>
+        </w:rPr>
+        <w:t>_______________</w:t>
       </w:r>
     </w:p>
     <w:p>
@@ -372,7 +510,31 @@
           <w:sz w:val="36"/>
           <w:szCs w:val="36"/>
         </w:rPr>
-        <w:t>___________________________</w:t>
+        <w:t>_</w:t>
+      </w:r>
+      <w:r>
+        <w:rPr>
+          <w:sz w:val="36"/>
+          <w:szCs w:val="36"/>
+          <w:u w:val="single"/>
+        </w:rPr>
+        <w:t>Evelyn R. Brannock</w:t>
+      </w:r>
+      <w:r>
+        <w:rPr>
+          <w:sz w:val="36"/>
+          <w:szCs w:val="36"/>
+        </w:rPr>
+        <w:t>__</w:t>
+      </w:r>
+      <w:bookmarkStart w:id="0" w:name="_GoBack"/>
+      <w:bookmarkEnd w:id="0"/>
+      <w:r>
+        <w:rPr>
+          <w:sz w:val="36"/>
+          <w:szCs w:val="36"/>
+        </w:rPr>
+        <w:t>_______</w:t>
       </w:r>
     </w:p>
     <w:sectPr>
@@ -386,7 +548,7 @@
 </file>
 
 <file path=word/numbering.xml><?xml version="1.0" encoding="utf-8"?>
-<w:numbering xmlns:wpc="http://schemas.microsoft.com/office/word/2010/wordprocessingCanvas" xmlns:cx="http://schemas.microsoft.com/office/drawing/2014/chartex" xmlns:cx1="http://schemas.microsoft.com/office/drawing/2015/9/8/chartex" xmlns:cx2="http://schemas.microsoft.com/office/drawing/2015/10/21/chartex" xmlns:cx3="http://schemas.microsoft.com/office/drawing/2016/5/9/chartex" xmlns:cx4="http://schemas.microsoft.com/office/drawing/2016/5/10/chartex" xmlns:cx5="http://schemas.microsoft.com/office/drawing/2016/5/11/chartex" xmlns:cx6="http://schemas.microsoft.com/office/drawing/2016/5/12/chartex" xmlns:cx7="http://schemas.microsoft.com/office/drawing/2016/5/13/chartex" xmlns:cx8="http://schemas.microsoft.com/office/drawing/2016/5/14/chartex" xmlns:mc="http://schemas.openxmlformats.org/markup-compatibility/2006" xmlns:aink="http://schemas.microsoft.com/office/drawing/2016/ink" xmlns:am3d="http://schemas.microsoft.com/office/drawing/2017/model3d" xmlns:o="urn:schemas-microsoft-com:office:office" xmlns:r="http://schemas.openxmlformats.org/officeDocument/2006/relationships" xmlns:m="http://schemas.openxmlformats.org/officeDocument/2006/math" xmlns:v="urn:schemas-microsoft-com:vml" xmlns:wp14="http://schemas.microsoft.com/office/word/2010/wordprocessingDrawing" xmlns:wp="http://schemas.openxmlformats.org/drawingml/2006/wordprocessingDrawing" xmlns:w10="urn:schemas-microsoft-com:office:word" xmlns:w="http://schemas.openxmlformats.org/wordprocessingml/2006/main" xmlns:w14="http://schemas.microsoft.com/office/word/2010/wordml" xmlns:w15="http://schemas.microsoft.com/office/word/2012/wordml" xmlns:w16cex="http://schemas.microsoft.com/office/word/2018/wordml/cex" xmlns:w16cid="http://schemas.microsoft.com/office/word/2016/wordml/cid" xmlns:w16="http://schemas.microsoft.com/office/word/2018/wordml" xmlns:w16se="http://schemas.microsoft.com/office/word/2015/wordml/symex" xmlns:wpg="http://schemas.microsoft.com/office/word/2010/wordprocessingGroup" xmlns:wpi="http://schemas.microsoft.com/office/word/2010/wordprocessingInk" xmlns:wne="http://schemas.microsoft.com/office/word/2006/wordml" xmlns:wps="http://schemas.microsoft.com/office/word/2010/wordprocessingShape" mc:Ignorable="w14 w15 w16se w16cid w16 w16cex wp14">
+<w:numbering xmlns:wpc="http://schemas.microsoft.com/office/word/2010/wordprocessingCanvas" xmlns:cx="http://schemas.microsoft.com/office/drawing/2014/chartex" xmlns:cx1="http://schemas.microsoft.com/office/drawing/2015/9/8/chartex" xmlns:mc="http://schemas.openxmlformats.org/markup-compatibility/2006" xmlns:o="urn:schemas-microsoft-com:office:office" xmlns:r="http://schemas.openxmlformats.org/officeDocument/2006/relationships" xmlns:m="http://schemas.openxmlformats.org/officeDocument/2006/math" xmlns:v="urn:schemas-microsoft-com:vml" xmlns:wp14="http://schemas.microsoft.com/office/word/2010/wordprocessingDrawing" xmlns:wp="http://schemas.openxmlformats.org/drawingml/2006/wordprocessingDrawing" xmlns:w10="urn:schemas-microsoft-com:office:word" xmlns:w="http://schemas.openxmlformats.org/wordprocessingml/2006/main" xmlns:w14="http://schemas.microsoft.com/office/word/2010/wordml" xmlns:w15="http://schemas.microsoft.com/office/word/2012/wordml" xmlns:w16se="http://schemas.microsoft.com/office/word/2015/wordml/symex" xmlns:wpg="http://schemas.microsoft.com/office/word/2010/wordprocessingGroup" xmlns:wpi="http://schemas.microsoft.com/office/word/2010/wordprocessingInk" xmlns:wne="http://schemas.microsoft.com/office/word/2006/wordml" xmlns:wps="http://schemas.microsoft.com/office/word/2010/wordprocessingShape" mc:Ignorable="w14 w15 w16se wp14">
   <w:abstractNum w:abstractNumId="0" w15:restartNumberingAfterBreak="0">
     <w:nsid w:val="689F5E8E"/>
     <w:multiLevelType w:val="hybridMultilevel"/>
@@ -480,7 +642,7 @@
 </file>
 
 <file path=word/styles.xml><?xml version="1.0" encoding="utf-8"?>
-<w:styles xmlns:mc="http://schemas.openxmlformats.org/markup-compatibility/2006" xmlns:r="http://schemas.openxmlformats.org/officeDocument/2006/relationships" xmlns:w="http://schemas.openxmlformats.org/wordprocessingml/2006/main" xmlns:w14="http://schemas.microsoft.com/office/word/2010/wordml" xmlns:w15="http://schemas.microsoft.com/office/word/2012/wordml" xmlns:w16cex="http://schemas.microsoft.com/office/word/2018/wordml/cex" xmlns:w16cid="http://schemas.microsoft.com/office/word/2016/wordml/cid" xmlns:w16="http://schemas.microsoft.com/office/word/2018/wordml" xmlns:w16se="http://schemas.microsoft.com/office/word/2015/wordml/symex" mc:Ignorable="w14 w15 w16se w16cid w16 w16cex">
+<w:styles xmlns:mc="http://schemas.openxmlformats.org/markup-compatibility/2006" xmlns:r="http://schemas.openxmlformats.org/officeDocument/2006/relationships" xmlns:w="http://schemas.openxmlformats.org/wordprocessingml/2006/main" xmlns:w14="http://schemas.microsoft.com/office/word/2010/wordml" xmlns:w15="http://schemas.microsoft.com/office/word/2012/wordml" xmlns:w16se="http://schemas.microsoft.com/office/word/2015/wordml/symex" mc:Ignorable="w14 w15 w16se">
   <w:docDefaults>
     <w:rPrDefault>
       <w:rPr>
@@ -496,7 +658,7 @@
       </w:pPr>
     </w:pPrDefault>
   </w:docDefaults>
-  <w:latentStyles w:defLockedState="0" w:defUIPriority="99" w:defSemiHidden="0" w:defUnhideWhenUsed="0" w:defQFormat="0" w:count="376">
+  <w:latentStyles w:defLockedState="0" w:defUIPriority="99" w:defSemiHidden="0" w:defUnhideWhenUsed="0" w:defQFormat="0" w:count="371">
     <w:lsdException w:name="Normal" w:uiPriority="0" w:qFormat="1"/>
     <w:lsdException w:name="heading 1" w:uiPriority="9" w:qFormat="1"/>
     <w:lsdException w:name="heading 2" w:semiHidden="1" w:uiPriority="9" w:unhideWhenUsed="1" w:qFormat="1"/>
@@ -868,11 +1030,6 @@
     <w:lsdException w:name="List Table 5 Dark Accent 6" w:uiPriority="50"/>
     <w:lsdException w:name="List Table 6 Colorful Accent 6" w:uiPriority="51"/>
     <w:lsdException w:name="List Table 7 Colorful Accent 6" w:uiPriority="52"/>
-    <w:lsdException w:name="Mention" w:semiHidden="1" w:unhideWhenUsed="1"/>
-    <w:lsdException w:name="Smart Hyperlink" w:semiHidden="1" w:unhideWhenUsed="1"/>
-    <w:lsdException w:name="Hashtag" w:semiHidden="1" w:unhideWhenUsed="1"/>
-    <w:lsdException w:name="Unresolved Mention" w:semiHidden="1" w:unhideWhenUsed="1"/>
-    <w:lsdException w:name="Smart Link" w:semiHidden="1" w:unhideWhenUsed="1"/>
   </w:latentStyles>
   <w:style w:type="paragraph" w:default="1" w:styleId="Normal">
     <w:name w:val="Normal"/>

</xml_diff>